<commit_message>
Day 8 Final Second Half commit
</commit_message>
<xml_diff>
--- a/Day 8/Day 8.docx
+++ b/Day 8/Day 8.docx
@@ -613,7 +613,7 @@
           </mc:Choice>
           <mc:Fallback>
             <w:pict>
-              <v:shapetype w14:anchorId="2BB63534" id="_x0000_t32" coordsize="21600,21600" o:spt="32" o:oned="t" path="m,l21600,21600e" filled="f">
+              <v:shapetype w14:anchorId="60D561C5" id="_x0000_t32" coordsize="21600,21600" o:spt="32" o:oned="t" path="m,l21600,21600e" filled="f">
                 <v:path arrowok="t" fillok="f" o:connecttype="none"/>
                 <o:lock v:ext="edit" shapetype="t"/>
               </v:shapetype>
@@ -687,7 +687,7 @@
           </mc:Choice>
           <mc:Fallback>
             <w:pict>
-              <v:shape w14:anchorId="5F9CEF26" id="Straight Arrow Connector 5" o:spid="_x0000_s1026" type="#_x0000_t32" style="position:absolute;margin-left:231.45pt;margin-top:20.15pt;width:0;height:16.8pt;z-index:251685888;visibility:visible;mso-wrap-style:square;mso-wrap-distance-left:9pt;mso-wrap-distance-top:0;mso-wrap-distance-right:9pt;mso-wrap-distance-bottom:0;mso-position-horizontal:absolute;mso-position-horizontal-relative:text;mso-position-vertical:absolute;mso-position-vertical-relative:text" o:gfxdata="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" strokecolor="black [3200]" strokeweight=".5pt">
+              <v:shape w14:anchorId="7C5C945D" id="Straight Arrow Connector 5" o:spid="_x0000_s1026" type="#_x0000_t32" style="position:absolute;margin-left:231.45pt;margin-top:20.15pt;width:0;height:16.8pt;z-index:251685888;visibility:visible;mso-wrap-style:square;mso-wrap-distance-left:9pt;mso-wrap-distance-top:0;mso-wrap-distance-right:9pt;mso-wrap-distance-bottom:0;mso-position-horizontal:absolute;mso-position-horizontal-relative:text;mso-position-vertical:absolute;mso-position-vertical-relative:text" o:gfxdata="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" strokecolor="black [3200]" strokeweight=".5pt">
                 <v:stroke endarrow="block" joinstyle="miter"/>
               </v:shape>
             </w:pict>
@@ -1740,7 +1740,7 @@
           </mc:Choice>
           <mc:Fallback>
             <w:pict>
-              <v:rect w14:anchorId="03496F60" id="Rectangle 1" o:spid="_x0000_s1026" style="position:absolute;margin-left:215.6pt;margin-top:148.7pt;width:89.25pt;height:22.1pt;z-index:251671552;visibility:visible;mso-wrap-style:square;mso-height-percent:0;mso-wrap-distance-left:9pt;mso-wrap-distance-top:0;mso-wrap-distance-right:9pt;mso-wrap-distance-bottom:0;mso-position-horizontal:absolute;mso-position-horizontal-relative:text;mso-position-vertical:absolute;mso-position-vertical-relative:text;mso-height-percent:0;mso-height-relative:margin;v-text-anchor:middle" o:gfxdata="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" filled="f" strokecolor="#09101d [484]" strokeweight="1pt"/>
+              <v:rect w14:anchorId="3D0E8ACD" id="Rectangle 1" o:spid="_x0000_s1026" style="position:absolute;margin-left:215.6pt;margin-top:148.7pt;width:89.25pt;height:22.1pt;z-index:251671552;visibility:visible;mso-wrap-style:square;mso-height-percent:0;mso-wrap-distance-left:9pt;mso-wrap-distance-top:0;mso-wrap-distance-right:9pt;mso-wrap-distance-bottom:0;mso-position-horizontal:absolute;mso-position-horizontal-relative:text;mso-position-vertical:absolute;mso-position-vertical-relative:text;mso-height-percent:0;mso-height-relative:margin;v-text-anchor:middle" o:gfxdata="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" filled="f" strokecolor="#09101d [484]" strokeweight="1pt"/>
             </w:pict>
           </mc:Fallback>
         </mc:AlternateContent>
@@ -1816,7 +1816,7 @@
           </mc:Choice>
           <mc:Fallback>
             <w:pict>
-              <v:rect w14:anchorId="7FF6E50C" id="Rectangle 1" o:spid="_x0000_s1026" style="position:absolute;margin-left:215.2pt;margin-top:126.6pt;width:89.25pt;height:22.1pt;z-index:251669504;visibility:visible;mso-wrap-style:square;mso-height-percent:0;mso-wrap-distance-left:9pt;mso-wrap-distance-top:0;mso-wrap-distance-right:9pt;mso-wrap-distance-bottom:0;mso-position-horizontal:absolute;mso-position-horizontal-relative:text;mso-position-vertical:absolute;mso-position-vertical-relative:text;mso-height-percent:0;mso-height-relative:margin;v-text-anchor:middle" o:gfxdata="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" filled="f" strokecolor="#09101d [484]" strokeweight="1pt"/>
+              <v:rect w14:anchorId="6544B8B1" id="Rectangle 1" o:spid="_x0000_s1026" style="position:absolute;margin-left:215.2pt;margin-top:126.6pt;width:89.25pt;height:22.1pt;z-index:251669504;visibility:visible;mso-wrap-style:square;mso-height-percent:0;mso-wrap-distance-left:9pt;mso-wrap-distance-top:0;mso-wrap-distance-right:9pt;mso-wrap-distance-bottom:0;mso-position-horizontal:absolute;mso-position-horizontal-relative:text;mso-position-vertical:absolute;mso-position-vertical-relative:text;mso-height-percent:0;mso-height-relative:margin;v-text-anchor:middle" o:gfxdata="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" filled="f" strokecolor="#09101d [484]" strokeweight="1pt"/>
             </w:pict>
           </mc:Fallback>
         </mc:AlternateContent>
@@ -1892,7 +1892,7 @@
           </mc:Choice>
           <mc:Fallback>
             <w:pict>
-              <v:rect w14:anchorId="37663976" id="Rectangle 1" o:spid="_x0000_s1026" style="position:absolute;margin-left:215.6pt;margin-top:104.5pt;width:89.25pt;height:22.1pt;z-index:251667456;visibility:visible;mso-wrap-style:square;mso-height-percent:0;mso-wrap-distance-left:9pt;mso-wrap-distance-top:0;mso-wrap-distance-right:9pt;mso-wrap-distance-bottom:0;mso-position-horizontal:absolute;mso-position-horizontal-relative:text;mso-position-vertical:absolute;mso-position-vertical-relative:text;mso-height-percent:0;mso-height-relative:margin;v-text-anchor:middle" o:gfxdata="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" filled="f" strokecolor="#09101d [484]" strokeweight="1pt"/>
+              <v:rect w14:anchorId="5856D085" id="Rectangle 1" o:spid="_x0000_s1026" style="position:absolute;margin-left:215.6pt;margin-top:104.5pt;width:89.25pt;height:22.1pt;z-index:251667456;visibility:visible;mso-wrap-style:square;mso-height-percent:0;mso-wrap-distance-left:9pt;mso-wrap-distance-top:0;mso-wrap-distance-right:9pt;mso-wrap-distance-bottom:0;mso-position-horizontal:absolute;mso-position-horizontal-relative:text;mso-position-vertical:absolute;mso-position-vertical-relative:text;mso-height-percent:0;mso-height-relative:margin;v-text-anchor:middle" o:gfxdata="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" filled="f" strokecolor="#09101d [484]" strokeweight="1pt"/>
             </w:pict>
           </mc:Fallback>
         </mc:AlternateContent>
@@ -1968,7 +1968,7 @@
           </mc:Choice>
           <mc:Fallback>
             <w:pict>
-              <v:rect w14:anchorId="5DDB6484" id="Rectangle 1" o:spid="_x0000_s1026" style="position:absolute;margin-left:215.2pt;margin-top:82.45pt;width:89.25pt;height:22.1pt;z-index:251665408;visibility:visible;mso-wrap-style:square;mso-height-percent:0;mso-wrap-distance-left:9pt;mso-wrap-distance-top:0;mso-wrap-distance-right:9pt;mso-wrap-distance-bottom:0;mso-position-horizontal:absolute;mso-position-horizontal-relative:text;mso-position-vertical:absolute;mso-position-vertical-relative:text;mso-height-percent:0;mso-height-relative:margin;v-text-anchor:middle" o:gfxdata="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" filled="f" strokecolor="#09101d [484]" strokeweight="1pt"/>
+              <v:rect w14:anchorId="589B7C44" id="Rectangle 1" o:spid="_x0000_s1026" style="position:absolute;margin-left:215.2pt;margin-top:82.45pt;width:89.25pt;height:22.1pt;z-index:251665408;visibility:visible;mso-wrap-style:square;mso-height-percent:0;mso-wrap-distance-left:9pt;mso-wrap-distance-top:0;mso-wrap-distance-right:9pt;mso-wrap-distance-bottom:0;mso-position-horizontal:absolute;mso-position-horizontal-relative:text;mso-position-vertical:absolute;mso-position-vertical-relative:text;mso-height-percent:0;mso-height-relative:margin;v-text-anchor:middle" o:gfxdata="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" filled="f" strokecolor="#09101d [484]" strokeweight="1pt"/>
             </w:pict>
           </mc:Fallback>
         </mc:AlternateContent>
@@ -2044,7 +2044,7 @@
           </mc:Choice>
           <mc:Fallback>
             <w:pict>
-              <v:rect w14:anchorId="1CB96030" id="Rectangle 1" o:spid="_x0000_s1026" style="position:absolute;margin-left:215.6pt;margin-top:60.4pt;width:89.25pt;height:22.1pt;z-index:251663360;visibility:visible;mso-wrap-style:square;mso-height-percent:0;mso-wrap-distance-left:9pt;mso-wrap-distance-top:0;mso-wrap-distance-right:9pt;mso-wrap-distance-bottom:0;mso-position-horizontal:absolute;mso-position-horizontal-relative:text;mso-position-vertical:absolute;mso-position-vertical-relative:text;mso-height-percent:0;mso-height-relative:margin;v-text-anchor:middle" o:gfxdata="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" filled="f" strokecolor="#09101d [484]" strokeweight="1pt"/>
+              <v:rect w14:anchorId="4CCD9CCB" id="Rectangle 1" o:spid="_x0000_s1026" style="position:absolute;margin-left:215.6pt;margin-top:60.4pt;width:89.25pt;height:22.1pt;z-index:251663360;visibility:visible;mso-wrap-style:square;mso-height-percent:0;mso-wrap-distance-left:9pt;mso-wrap-distance-top:0;mso-wrap-distance-right:9pt;mso-wrap-distance-bottom:0;mso-position-horizontal:absolute;mso-position-horizontal-relative:text;mso-position-vertical:absolute;mso-position-vertical-relative:text;mso-height-percent:0;mso-height-relative:margin;v-text-anchor:middle" o:gfxdata="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" filled="f" strokecolor="#09101d [484]" strokeweight="1pt"/>
             </w:pict>
           </mc:Fallback>
         </mc:AlternateContent>
@@ -2120,7 +2120,7 @@
           </mc:Choice>
           <mc:Fallback>
             <w:pict>
-              <v:rect w14:anchorId="3D79D82E" id="Rectangle 1" o:spid="_x0000_s1026" style="position:absolute;margin-left:215.05pt;margin-top:37.35pt;width:89.25pt;height:22.1pt;z-index:251661312;visibility:visible;mso-wrap-style:square;mso-height-percent:0;mso-wrap-distance-left:9pt;mso-wrap-distance-top:0;mso-wrap-distance-right:9pt;mso-wrap-distance-bottom:0;mso-position-horizontal:absolute;mso-position-horizontal-relative:text;mso-position-vertical:absolute;mso-position-vertical-relative:text;mso-height-percent:0;mso-height-relative:margin;v-text-anchor:middle" o:gfxdata="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" filled="f" strokecolor="#09101d [484]" strokeweight="1pt"/>
+              <v:rect w14:anchorId="01320904" id="Rectangle 1" o:spid="_x0000_s1026" style="position:absolute;margin-left:215.05pt;margin-top:37.35pt;width:89.25pt;height:22.1pt;z-index:251661312;visibility:visible;mso-wrap-style:square;mso-height-percent:0;mso-wrap-distance-left:9pt;mso-wrap-distance-top:0;mso-wrap-distance-right:9pt;mso-wrap-distance-bottom:0;mso-position-horizontal:absolute;mso-position-horizontal-relative:text;mso-position-vertical:absolute;mso-position-vertical-relative:text;mso-height-percent:0;mso-height-relative:margin;v-text-anchor:middle" o:gfxdata="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" filled="f" strokecolor="#09101d [484]" strokeweight="1pt"/>
             </w:pict>
           </mc:Fallback>
         </mc:AlternateContent>
@@ -2193,7 +2193,7 @@
           </mc:Choice>
           <mc:Fallback>
             <w:pict>
-              <v:rect w14:anchorId="2786E0EF" id="Rectangle 1" o:spid="_x0000_s1026" style="position:absolute;margin-left:215.1pt;margin-top:37.35pt;width:89.25pt;height:154.6pt;z-index:251659264;visibility:visible;mso-wrap-style:square;mso-wrap-distance-left:9pt;mso-wrap-distance-top:0;mso-wrap-distance-right:9pt;mso-wrap-distance-bottom:0;mso-position-horizontal:absolute;mso-position-horizontal-relative:text;mso-position-vertical:absolute;mso-position-vertical-relative:text;v-text-anchor:middle" o:gfxdata="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" filled="f" strokecolor="#09101d [484]" strokeweight="1pt"/>
+              <v:rect w14:anchorId="17FDDCD0" id="Rectangle 1" o:spid="_x0000_s1026" style="position:absolute;margin-left:215.1pt;margin-top:37.35pt;width:89.25pt;height:154.6pt;z-index:251659264;visibility:visible;mso-wrap-style:square;mso-wrap-distance-left:9pt;mso-wrap-distance-top:0;mso-wrap-distance-right:9pt;mso-wrap-distance-bottom:0;mso-position-horizontal:absolute;mso-position-horizontal-relative:text;mso-position-vertical:absolute;mso-position-vertical-relative:text;v-text-anchor:middle" o:gfxdata="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" filled="f" strokecolor="#09101d [484]" strokeweight="1pt"/>
             </w:pict>
           </mc:Fallback>
         </mc:AlternateContent>
@@ -2939,6 +2939,504 @@
         </w:rPr>
         <w:t>Iterator VS iterator : One is Interface another is method (smallcase).</w:t>
       </w:r>
+    </w:p>
+    <w:p>
+      <w:pPr>
+        <w:rPr>
+          <w:rFonts w:ascii="Abadi" w:hAnsi="Abadi"/>
+          <w:sz w:val="28"/>
+          <w:szCs w:val="28"/>
+          <w:lang w:val="en-GB"/>
+        </w:rPr>
+      </w:pPr>
+    </w:p>
+    <w:p>
+      <w:pPr>
+        <w:rPr>
+          <w:rFonts w:ascii="Abadi" w:hAnsi="Abadi"/>
+          <w:sz w:val="40"/>
+          <w:szCs w:val="40"/>
+          <w:lang w:val="en-GB"/>
+        </w:rPr>
+      </w:pPr>
+      <w:r>
+        <w:rPr>
+          <w:rFonts w:ascii="Abadi" w:hAnsi="Abadi"/>
+          <w:sz w:val="40"/>
+          <w:szCs w:val="40"/>
+          <w:lang w:val="en-GB"/>
+        </w:rPr>
+        <w:t>Set</w:t>
+      </w:r>
+      <w:r>
+        <w:rPr>
+          <w:rFonts w:ascii="Abadi" w:hAnsi="Abadi"/>
+          <w:sz w:val="40"/>
+          <w:szCs w:val="40"/>
+          <w:lang w:val="en-GB"/>
+        </w:rPr>
+        <w:t>:</w:t>
+      </w:r>
+    </w:p>
+    <w:p>
+      <w:pPr>
+        <w:pStyle w:val="ListParagraph"/>
+        <w:numPr>
+          <w:ilvl w:val="0"/>
+          <w:numId w:val="3"/>
+        </w:numPr>
+        <w:shd w:val="clear" w:color="auto" w:fill="24292E"/>
+        <w:spacing w:after="0" w:line="375" w:lineRule="atLeast"/>
+        <w:rPr>
+          <w:rFonts w:ascii="Consolas" w:eastAsia="Times New Roman" w:hAnsi="Consolas" w:cs="Times New Roman"/>
+          <w:color w:val="E1E4E8"/>
+          <w:kern w:val="0"/>
+          <w:sz w:val="28"/>
+          <w:szCs w:val="28"/>
+          <w:lang w:eastAsia="en-IN"/>
+          <w14:ligatures w14:val="none"/>
+        </w:rPr>
+      </w:pPr>
+      <w:r>
+        <w:rPr>
+          <w:rFonts w:ascii="Consolas" w:eastAsia="Times New Roman" w:hAnsi="Consolas" w:cs="Times New Roman"/>
+          <w:color w:val="6A737D"/>
+          <w:kern w:val="0"/>
+          <w:sz w:val="28"/>
+          <w:szCs w:val="28"/>
+          <w:lang w:eastAsia="en-IN"/>
+          <w14:ligatures w14:val="none"/>
+        </w:rPr>
+        <w:t>No Duplicate Entries allowe</w:t>
+      </w:r>
+      <w:r>
+        <w:rPr>
+          <w:rFonts w:ascii="Consolas" w:eastAsia="Times New Roman" w:hAnsi="Consolas" w:cs="Times New Roman"/>
+          <w:color w:val="6A737D"/>
+          <w:kern w:val="0"/>
+          <w:sz w:val="28"/>
+          <w:szCs w:val="28"/>
+          <w:lang w:eastAsia="en-IN"/>
+          <w14:ligatures w14:val="none"/>
+        </w:rPr>
+        <w:t>d</w:t>
+      </w:r>
+    </w:p>
+    <w:p>
+      <w:pPr>
+        <w:pStyle w:val="ListParagraph"/>
+        <w:numPr>
+          <w:ilvl w:val="0"/>
+          <w:numId w:val="3"/>
+        </w:numPr>
+        <w:rPr>
+          <w:rFonts w:ascii="Abadi" w:hAnsi="Abadi"/>
+          <w:sz w:val="24"/>
+          <w:szCs w:val="24"/>
+          <w:lang w:val="en-GB"/>
+        </w:rPr>
+      </w:pPr>
+      <w:r>
+        <w:rPr>
+          <w:rFonts w:ascii="Abadi" w:hAnsi="Abadi"/>
+          <w:sz w:val="24"/>
+          <w:szCs w:val="24"/>
+          <w:lang w:val="en-GB"/>
+        </w:rPr>
+        <w:t>javap java.util.Set</w:t>
+      </w:r>
+    </w:p>
+    <w:p>
+      <w:pPr>
+        <w:rPr>
+          <w:rFonts w:ascii="Abadi" w:hAnsi="Abadi"/>
+          <w:sz w:val="24"/>
+          <w:szCs w:val="24"/>
+          <w:lang w:val="en-GB"/>
+        </w:rPr>
+      </w:pPr>
+    </w:p>
+    <w:p>
+      <w:pPr>
+        <w:rPr>
+          <w:rFonts w:ascii="Abadi" w:hAnsi="Abadi"/>
+          <w:sz w:val="40"/>
+          <w:szCs w:val="40"/>
+          <w:lang w:val="en-GB"/>
+        </w:rPr>
+      </w:pPr>
+      <w:r>
+        <w:rPr>
+          <w:rFonts w:ascii="Abadi" w:hAnsi="Abadi"/>
+          <w:sz w:val="40"/>
+          <w:szCs w:val="40"/>
+          <w:lang w:val="en-GB"/>
+        </w:rPr>
+        <w:t>Linked List Implementation:</w:t>
+      </w:r>
+    </w:p>
+    <w:p>
+      <w:pPr>
+        <w:pStyle w:val="ListParagraph"/>
+        <w:numPr>
+          <w:ilvl w:val="0"/>
+          <w:numId w:val="4"/>
+        </w:numPr>
+        <w:rPr>
+          <w:rFonts w:ascii="Abadi" w:hAnsi="Abadi"/>
+          <w:sz w:val="28"/>
+          <w:szCs w:val="28"/>
+          <w:lang w:val="en-GB"/>
+        </w:rPr>
+      </w:pPr>
+      <w:r>
+        <w:rPr>
+          <w:rFonts w:ascii="Abadi" w:hAnsi="Abadi"/>
+          <w:sz w:val="28"/>
+          <w:szCs w:val="28"/>
+          <w:lang w:val="en-GB"/>
+        </w:rPr>
+        <w:t>class</w:t>
+      </w:r>
+    </w:p>
+    <w:p>
+      <w:pPr>
+        <w:pStyle w:val="ListParagraph"/>
+        <w:numPr>
+          <w:ilvl w:val="0"/>
+          <w:numId w:val="4"/>
+        </w:numPr>
+        <w:rPr>
+          <w:rFonts w:ascii="Abadi" w:hAnsi="Abadi"/>
+          <w:sz w:val="28"/>
+          <w:szCs w:val="28"/>
+          <w:lang w:val="en-GB"/>
+        </w:rPr>
+      </w:pPr>
+      <w:r>
+        <w:rPr>
+          <w:rFonts w:ascii="Abadi" w:hAnsi="Abadi"/>
+          <w:sz w:val="28"/>
+          <w:szCs w:val="28"/>
+          <w:lang w:val="en-GB"/>
+        </w:rPr>
+        <w:t>javap java.util.LinkedList</w:t>
+      </w:r>
+    </w:p>
+    <w:p>
+      <w:pPr>
+        <w:pStyle w:val="ListParagraph"/>
+        <w:rPr>
+          <w:rFonts w:ascii="Abadi" w:hAnsi="Abadi"/>
+          <w:sz w:val="28"/>
+          <w:szCs w:val="28"/>
+          <w:lang w:val="en-GB"/>
+        </w:rPr>
+      </w:pPr>
+    </w:p>
+    <w:p>
+      <w:pPr>
+        <w:pStyle w:val="ListParagraph"/>
+        <w:ind w:left="0"/>
+        <w:rPr>
+          <w:rFonts w:ascii="Abadi" w:hAnsi="Abadi"/>
+          <w:sz w:val="40"/>
+          <w:szCs w:val="40"/>
+          <w:lang w:val="en-GB"/>
+        </w:rPr>
+      </w:pPr>
+      <w:r>
+        <w:rPr>
+          <w:rFonts w:ascii="Abadi" w:hAnsi="Abadi"/>
+          <w:sz w:val="40"/>
+          <w:szCs w:val="40"/>
+          <w:lang w:val="en-GB"/>
+        </w:rPr>
+        <w:t>Sorting in Collection(M.imp):</w:t>
+      </w:r>
+    </w:p>
+    <w:p>
+      <w:pPr>
+        <w:pStyle w:val="ListParagraph"/>
+        <w:numPr>
+          <w:ilvl w:val="0"/>
+          <w:numId w:val="5"/>
+        </w:numPr>
+        <w:rPr>
+          <w:rFonts w:ascii="Abadi" w:hAnsi="Abadi"/>
+          <w:sz w:val="28"/>
+          <w:szCs w:val="28"/>
+          <w:lang w:val="en-GB"/>
+        </w:rPr>
+      </w:pPr>
+      <w:r>
+        <w:rPr>
+          <w:rFonts w:ascii="Abadi" w:hAnsi="Abadi"/>
+          <w:sz w:val="28"/>
+          <w:szCs w:val="28"/>
+          <w:lang w:val="en-GB"/>
+        </w:rPr>
+        <w:t xml:space="preserve">Collection </w:t>
+      </w:r>
+      <w:r>
+        <w:rPr>
+          <w:rFonts w:ascii="Abadi" w:hAnsi="Abadi"/>
+          <w:sz w:val="28"/>
+          <w:szCs w:val="28"/>
+          <w:lang w:val="en-GB"/>
+        </w:rPr>
+        <w:sym w:font="Wingdings" w:char="F0E0"/>
+      </w:r>
+      <w:r>
+        <w:rPr>
+          <w:rFonts w:ascii="Abadi" w:hAnsi="Abadi"/>
+          <w:sz w:val="28"/>
+          <w:szCs w:val="28"/>
+          <w:lang w:val="en-GB"/>
+        </w:rPr>
+        <w:t xml:space="preserve"> Interface</w:t>
+      </w:r>
+    </w:p>
+    <w:p>
+      <w:pPr>
+        <w:pStyle w:val="ListParagraph"/>
+        <w:numPr>
+          <w:ilvl w:val="0"/>
+          <w:numId w:val="5"/>
+        </w:numPr>
+        <w:rPr>
+          <w:rFonts w:ascii="Abadi" w:hAnsi="Abadi"/>
+          <w:sz w:val="28"/>
+          <w:szCs w:val="28"/>
+          <w:lang w:val="en-GB"/>
+        </w:rPr>
+      </w:pPr>
+      <w:r>
+        <w:rPr>
+          <w:rFonts w:ascii="Abadi" w:hAnsi="Abadi"/>
+          <w:sz w:val="28"/>
+          <w:szCs w:val="28"/>
+          <w:lang w:val="en-GB"/>
+        </w:rPr>
+        <w:t xml:space="preserve">Collections </w:t>
+      </w:r>
+      <w:r>
+        <w:rPr>
+          <w:rFonts w:ascii="Abadi" w:hAnsi="Abadi"/>
+          <w:sz w:val="28"/>
+          <w:szCs w:val="28"/>
+          <w:lang w:val="en-GB"/>
+        </w:rPr>
+        <w:sym w:font="Wingdings" w:char="F0E0"/>
+      </w:r>
+      <w:r>
+        <w:rPr>
+          <w:rFonts w:ascii="Abadi" w:hAnsi="Abadi"/>
+          <w:sz w:val="28"/>
+          <w:szCs w:val="28"/>
+          <w:lang w:val="en-GB"/>
+        </w:rPr>
+        <w:t xml:space="preserve"> Class</w:t>
+      </w:r>
+      <w:r>
+        <w:rPr>
+          <w:rFonts w:ascii="Abadi" w:hAnsi="Abadi"/>
+          <w:sz w:val="28"/>
+          <w:szCs w:val="28"/>
+          <w:lang w:val="en-GB"/>
+        </w:rPr>
+        <w:t>\</w:t>
+      </w:r>
+    </w:p>
+    <w:p>
+      <w:pPr>
+        <w:pStyle w:val="ListParagraph"/>
+        <w:rPr>
+          <w:rFonts w:ascii="Abadi" w:hAnsi="Abadi"/>
+          <w:sz w:val="28"/>
+          <w:szCs w:val="28"/>
+          <w:lang w:val="en-GB"/>
+        </w:rPr>
+      </w:pPr>
+    </w:p>
+    <w:p>
+      <w:pPr>
+        <w:pStyle w:val="ListParagraph"/>
+        <w:ind w:left="0"/>
+        <w:rPr>
+          <w:rFonts w:ascii="Abadi" w:hAnsi="Abadi"/>
+          <w:sz w:val="40"/>
+          <w:szCs w:val="40"/>
+          <w:lang w:val="en-GB"/>
+        </w:rPr>
+      </w:pPr>
+      <w:r>
+        <w:rPr>
+          <w:rFonts w:ascii="Abadi" w:hAnsi="Abadi"/>
+          <w:sz w:val="40"/>
+          <w:szCs w:val="40"/>
+          <w:lang w:val="en-GB"/>
+        </w:rPr>
+        <w:t xml:space="preserve">Sorting </w:t>
+      </w:r>
+      <w:r>
+        <w:rPr>
+          <w:rFonts w:ascii="Abadi" w:hAnsi="Abadi"/>
+          <w:sz w:val="40"/>
+          <w:szCs w:val="40"/>
+          <w:lang w:val="en-GB"/>
+        </w:rPr>
+        <w:t xml:space="preserve">through Comparable Interface </w:t>
+      </w:r>
+      <w:r>
+        <w:rPr>
+          <w:rFonts w:ascii="Abadi" w:hAnsi="Abadi"/>
+          <w:sz w:val="40"/>
+          <w:szCs w:val="40"/>
+          <w:lang w:val="en-GB"/>
+        </w:rPr>
+        <w:t>(M.imp):</w:t>
+      </w:r>
+    </w:p>
+    <w:p>
+      <w:pPr>
+        <w:pStyle w:val="ListParagraph"/>
+        <w:numPr>
+          <w:ilvl w:val="0"/>
+          <w:numId w:val="6"/>
+        </w:numPr>
+        <w:rPr>
+          <w:rFonts w:ascii="Abadi" w:hAnsi="Abadi"/>
+          <w:sz w:val="28"/>
+          <w:szCs w:val="28"/>
+          <w:lang w:val="en-GB"/>
+        </w:rPr>
+      </w:pPr>
+      <w:r>
+        <w:rPr>
+          <w:rFonts w:ascii="Abadi" w:hAnsi="Abadi"/>
+          <w:sz w:val="28"/>
+          <w:szCs w:val="28"/>
+          <w:lang w:val="en-GB"/>
+        </w:rPr>
+        <w:t>java.lang.comparable</w:t>
+      </w:r>
+    </w:p>
+    <w:p>
+      <w:pPr>
+        <w:pStyle w:val="ListParagraph"/>
+        <w:numPr>
+          <w:ilvl w:val="0"/>
+          <w:numId w:val="6"/>
+        </w:numPr>
+        <w:rPr>
+          <w:rFonts w:ascii="Abadi" w:hAnsi="Abadi"/>
+          <w:sz w:val="28"/>
+          <w:szCs w:val="28"/>
+          <w:lang w:val="en-GB"/>
+        </w:rPr>
+      </w:pPr>
+      <w:r>
+        <w:rPr>
+          <w:rFonts w:ascii="Abadi" w:hAnsi="Abadi"/>
+          <w:sz w:val="28"/>
+          <w:szCs w:val="28"/>
+          <w:lang w:val="en-GB"/>
+        </w:rPr>
+        <w:t>javap java.util.Comparator</w:t>
+      </w:r>
+    </w:p>
+    <w:p>
+      <w:pPr>
+        <w:pStyle w:val="ListParagraph"/>
+        <w:numPr>
+          <w:ilvl w:val="0"/>
+          <w:numId w:val="6"/>
+        </w:numPr>
+        <w:rPr>
+          <w:rFonts w:ascii="Abadi" w:hAnsi="Abadi"/>
+          <w:sz w:val="28"/>
+          <w:szCs w:val="28"/>
+          <w:lang w:val="en-GB"/>
+        </w:rPr>
+      </w:pPr>
+      <w:r>
+        <w:rPr>
+          <w:rFonts w:ascii="Abadi" w:hAnsi="Abadi"/>
+          <w:sz w:val="28"/>
+          <w:szCs w:val="28"/>
+          <w:lang w:val="en-GB"/>
+        </w:rPr>
+        <w:t>E : element</w:t>
+      </w:r>
+    </w:p>
+    <w:p>
+      <w:pPr>
+        <w:pStyle w:val="ListParagraph"/>
+        <w:numPr>
+          <w:ilvl w:val="0"/>
+          <w:numId w:val="6"/>
+        </w:numPr>
+        <w:rPr>
+          <w:rFonts w:ascii="Abadi" w:hAnsi="Abadi"/>
+          <w:sz w:val="28"/>
+          <w:szCs w:val="28"/>
+          <w:lang w:val="en-GB"/>
+        </w:rPr>
+      </w:pPr>
+      <w:r>
+        <w:rPr>
+          <w:rFonts w:ascii="Abadi" w:hAnsi="Abadi"/>
+          <w:sz w:val="28"/>
+          <w:szCs w:val="28"/>
+          <w:lang w:val="en-GB"/>
+        </w:rPr>
+        <w:t>T : Type</w:t>
+      </w:r>
+    </w:p>
+    <w:p>
+      <w:pPr>
+        <w:ind w:left="360"/>
+        <w:rPr>
+          <w:rFonts w:ascii="Abadi" w:hAnsi="Abadi"/>
+          <w:sz w:val="28"/>
+          <w:szCs w:val="28"/>
+          <w:lang w:val="en-GB"/>
+        </w:rPr>
+      </w:pPr>
+    </w:p>
+    <w:p>
+      <w:pPr>
+        <w:ind w:left="360"/>
+        <w:rPr>
+          <w:rFonts w:ascii="Abadi" w:hAnsi="Abadi"/>
+          <w:sz w:val="28"/>
+          <w:szCs w:val="28"/>
+          <w:lang w:val="en-GB"/>
+        </w:rPr>
+      </w:pPr>
+    </w:p>
+    <w:p>
+      <w:pPr>
+        <w:pStyle w:val="ListParagraph"/>
+        <w:rPr>
+          <w:rFonts w:ascii="Abadi" w:hAnsi="Abadi"/>
+          <w:sz w:val="28"/>
+          <w:szCs w:val="28"/>
+          <w:lang w:val="en-GB"/>
+        </w:rPr>
+      </w:pPr>
+    </w:p>
+    <w:p>
+      <w:pPr>
+        <w:pStyle w:val="ListParagraph"/>
+        <w:rPr>
+          <w:rFonts w:ascii="Abadi" w:hAnsi="Abadi"/>
+          <w:sz w:val="28"/>
+          <w:szCs w:val="28"/>
+          <w:lang w:val="en-GB"/>
+        </w:rPr>
+      </w:pPr>
     </w:p>
     <w:sectPr>
       <w:pgSz w:w="11906" w:h="16838"/>
@@ -2973,12 +3471,125 @@
         <v:path o:extrusionok="f" gradientshapeok="t" o:connecttype="rect"/>
         <o:lock v:ext="edit" aspectratio="t"/>
       </v:shapetype>
-      <v:shape id="_x0000_i1054" type="#_x0000_t75" style="width:30.05pt;height:21.2pt;visibility:visible;mso-wrap-style:square" o:bullet="t">
+      <v:shape id="_x0000_i1083" type="#_x0000_t75" style="width:30.05pt;height:21.2pt;visibility:visible;mso-wrap-style:square" o:bullet="t">
         <v:imagedata r:id="rId1" o:title=""/>
       </v:shape>
     </w:pict>
   </w:numPicBullet>
   <w:abstractNum w:abstractNumId="0" w15:restartNumberingAfterBreak="0">
+    <w:nsid w:val="1DF456D4"/>
+    <w:multiLevelType w:val="hybridMultilevel"/>
+    <w:tmpl w:val="B0BA53AE"/>
+    <w:lvl w:ilvl="0" w:tplc="40090001">
+      <w:start w:val="1"/>
+      <w:numFmt w:val="bullet"/>
+      <w:lvlText w:val=""/>
+      <w:lvlJc w:val="left"/>
+      <w:pPr>
+        <w:ind w:left="720" w:hanging="360"/>
+      </w:pPr>
+      <w:rPr>
+        <w:rFonts w:ascii="Symbol" w:hAnsi="Symbol" w:hint="default"/>
+      </w:rPr>
+    </w:lvl>
+    <w:lvl w:ilvl="1" w:tplc="40090003" w:tentative="1">
+      <w:start w:val="1"/>
+      <w:numFmt w:val="bullet"/>
+      <w:lvlText w:val="o"/>
+      <w:lvlJc w:val="left"/>
+      <w:pPr>
+        <w:ind w:left="1440" w:hanging="360"/>
+      </w:pPr>
+      <w:rPr>
+        <w:rFonts w:ascii="Courier New" w:hAnsi="Courier New" w:cs="Courier New" w:hint="default"/>
+      </w:rPr>
+    </w:lvl>
+    <w:lvl w:ilvl="2" w:tplc="40090005" w:tentative="1">
+      <w:start w:val="1"/>
+      <w:numFmt w:val="bullet"/>
+      <w:lvlText w:val=""/>
+      <w:lvlJc w:val="left"/>
+      <w:pPr>
+        <w:ind w:left="2160" w:hanging="360"/>
+      </w:pPr>
+      <w:rPr>
+        <w:rFonts w:ascii="Wingdings" w:hAnsi="Wingdings" w:hint="default"/>
+      </w:rPr>
+    </w:lvl>
+    <w:lvl w:ilvl="3" w:tplc="40090001" w:tentative="1">
+      <w:start w:val="1"/>
+      <w:numFmt w:val="bullet"/>
+      <w:lvlText w:val=""/>
+      <w:lvlJc w:val="left"/>
+      <w:pPr>
+        <w:ind w:left="2880" w:hanging="360"/>
+      </w:pPr>
+      <w:rPr>
+        <w:rFonts w:ascii="Symbol" w:hAnsi="Symbol" w:hint="default"/>
+      </w:rPr>
+    </w:lvl>
+    <w:lvl w:ilvl="4" w:tplc="40090003" w:tentative="1">
+      <w:start w:val="1"/>
+      <w:numFmt w:val="bullet"/>
+      <w:lvlText w:val="o"/>
+      <w:lvlJc w:val="left"/>
+      <w:pPr>
+        <w:ind w:left="3600" w:hanging="360"/>
+      </w:pPr>
+      <w:rPr>
+        <w:rFonts w:ascii="Courier New" w:hAnsi="Courier New" w:cs="Courier New" w:hint="default"/>
+      </w:rPr>
+    </w:lvl>
+    <w:lvl w:ilvl="5" w:tplc="40090005" w:tentative="1">
+      <w:start w:val="1"/>
+      <w:numFmt w:val="bullet"/>
+      <w:lvlText w:val=""/>
+      <w:lvlJc w:val="left"/>
+      <w:pPr>
+        <w:ind w:left="4320" w:hanging="360"/>
+      </w:pPr>
+      <w:rPr>
+        <w:rFonts w:ascii="Wingdings" w:hAnsi="Wingdings" w:hint="default"/>
+      </w:rPr>
+    </w:lvl>
+    <w:lvl w:ilvl="6" w:tplc="40090001" w:tentative="1">
+      <w:start w:val="1"/>
+      <w:numFmt w:val="bullet"/>
+      <w:lvlText w:val=""/>
+      <w:lvlJc w:val="left"/>
+      <w:pPr>
+        <w:ind w:left="5040" w:hanging="360"/>
+      </w:pPr>
+      <w:rPr>
+        <w:rFonts w:ascii="Symbol" w:hAnsi="Symbol" w:hint="default"/>
+      </w:rPr>
+    </w:lvl>
+    <w:lvl w:ilvl="7" w:tplc="40090003" w:tentative="1">
+      <w:start w:val="1"/>
+      <w:numFmt w:val="bullet"/>
+      <w:lvlText w:val="o"/>
+      <w:lvlJc w:val="left"/>
+      <w:pPr>
+        <w:ind w:left="5760" w:hanging="360"/>
+      </w:pPr>
+      <w:rPr>
+        <w:rFonts w:ascii="Courier New" w:hAnsi="Courier New" w:cs="Courier New" w:hint="default"/>
+      </w:rPr>
+    </w:lvl>
+    <w:lvl w:ilvl="8" w:tplc="40090005" w:tentative="1">
+      <w:start w:val="1"/>
+      <w:numFmt w:val="bullet"/>
+      <w:lvlText w:val=""/>
+      <w:lvlJc w:val="left"/>
+      <w:pPr>
+        <w:ind w:left="6480" w:hanging="360"/>
+      </w:pPr>
+      <w:rPr>
+        <w:rFonts w:ascii="Wingdings" w:hAnsi="Wingdings" w:hint="default"/>
+      </w:rPr>
+    </w:lvl>
+  </w:abstractNum>
+  <w:abstractNum w:abstractNumId="1" w15:restartNumberingAfterBreak="0">
     <w:nsid w:val="28F0307B"/>
     <w:multiLevelType w:val="hybridMultilevel"/>
     <w:tmpl w:val="58DC7D72"/>
@@ -3091,10 +3702,123 @@
       </w:rPr>
     </w:lvl>
   </w:abstractNum>
-  <w:abstractNum w:abstractNumId="1" w15:restartNumberingAfterBreak="0">
+  <w:abstractNum w:abstractNumId="2" w15:restartNumberingAfterBreak="0">
+    <w:nsid w:val="356813DD"/>
+    <w:multiLevelType w:val="hybridMultilevel"/>
+    <w:tmpl w:val="553AE72E"/>
+    <w:lvl w:ilvl="0" w:tplc="40090001">
+      <w:start w:val="1"/>
+      <w:numFmt w:val="bullet"/>
+      <w:lvlText w:val=""/>
+      <w:lvlJc w:val="left"/>
+      <w:pPr>
+        <w:ind w:left="720" w:hanging="360"/>
+      </w:pPr>
+      <w:rPr>
+        <w:rFonts w:ascii="Symbol" w:hAnsi="Symbol" w:hint="default"/>
+      </w:rPr>
+    </w:lvl>
+    <w:lvl w:ilvl="1" w:tplc="40090003" w:tentative="1">
+      <w:start w:val="1"/>
+      <w:numFmt w:val="bullet"/>
+      <w:lvlText w:val="o"/>
+      <w:lvlJc w:val="left"/>
+      <w:pPr>
+        <w:ind w:left="1440" w:hanging="360"/>
+      </w:pPr>
+      <w:rPr>
+        <w:rFonts w:ascii="Courier New" w:hAnsi="Courier New" w:cs="Courier New" w:hint="default"/>
+      </w:rPr>
+    </w:lvl>
+    <w:lvl w:ilvl="2" w:tplc="40090005" w:tentative="1">
+      <w:start w:val="1"/>
+      <w:numFmt w:val="bullet"/>
+      <w:lvlText w:val=""/>
+      <w:lvlJc w:val="left"/>
+      <w:pPr>
+        <w:ind w:left="2160" w:hanging="360"/>
+      </w:pPr>
+      <w:rPr>
+        <w:rFonts w:ascii="Wingdings" w:hAnsi="Wingdings" w:hint="default"/>
+      </w:rPr>
+    </w:lvl>
+    <w:lvl w:ilvl="3" w:tplc="40090001" w:tentative="1">
+      <w:start w:val="1"/>
+      <w:numFmt w:val="bullet"/>
+      <w:lvlText w:val=""/>
+      <w:lvlJc w:val="left"/>
+      <w:pPr>
+        <w:ind w:left="2880" w:hanging="360"/>
+      </w:pPr>
+      <w:rPr>
+        <w:rFonts w:ascii="Symbol" w:hAnsi="Symbol" w:hint="default"/>
+      </w:rPr>
+    </w:lvl>
+    <w:lvl w:ilvl="4" w:tplc="40090003" w:tentative="1">
+      <w:start w:val="1"/>
+      <w:numFmt w:val="bullet"/>
+      <w:lvlText w:val="o"/>
+      <w:lvlJc w:val="left"/>
+      <w:pPr>
+        <w:ind w:left="3600" w:hanging="360"/>
+      </w:pPr>
+      <w:rPr>
+        <w:rFonts w:ascii="Courier New" w:hAnsi="Courier New" w:cs="Courier New" w:hint="default"/>
+      </w:rPr>
+    </w:lvl>
+    <w:lvl w:ilvl="5" w:tplc="40090005" w:tentative="1">
+      <w:start w:val="1"/>
+      <w:numFmt w:val="bullet"/>
+      <w:lvlText w:val=""/>
+      <w:lvlJc w:val="left"/>
+      <w:pPr>
+        <w:ind w:left="4320" w:hanging="360"/>
+      </w:pPr>
+      <w:rPr>
+        <w:rFonts w:ascii="Wingdings" w:hAnsi="Wingdings" w:hint="default"/>
+      </w:rPr>
+    </w:lvl>
+    <w:lvl w:ilvl="6" w:tplc="40090001" w:tentative="1">
+      <w:start w:val="1"/>
+      <w:numFmt w:val="bullet"/>
+      <w:lvlText w:val=""/>
+      <w:lvlJc w:val="left"/>
+      <w:pPr>
+        <w:ind w:left="5040" w:hanging="360"/>
+      </w:pPr>
+      <w:rPr>
+        <w:rFonts w:ascii="Symbol" w:hAnsi="Symbol" w:hint="default"/>
+      </w:rPr>
+    </w:lvl>
+    <w:lvl w:ilvl="7" w:tplc="40090003" w:tentative="1">
+      <w:start w:val="1"/>
+      <w:numFmt w:val="bullet"/>
+      <w:lvlText w:val="o"/>
+      <w:lvlJc w:val="left"/>
+      <w:pPr>
+        <w:ind w:left="5760" w:hanging="360"/>
+      </w:pPr>
+      <w:rPr>
+        <w:rFonts w:ascii="Courier New" w:hAnsi="Courier New" w:cs="Courier New" w:hint="default"/>
+      </w:rPr>
+    </w:lvl>
+    <w:lvl w:ilvl="8" w:tplc="40090005" w:tentative="1">
+      <w:start w:val="1"/>
+      <w:numFmt w:val="bullet"/>
+      <w:lvlText w:val=""/>
+      <w:lvlJc w:val="left"/>
+      <w:pPr>
+        <w:ind w:left="6480" w:hanging="360"/>
+      </w:pPr>
+      <w:rPr>
+        <w:rFonts w:ascii="Wingdings" w:hAnsi="Wingdings" w:hint="default"/>
+      </w:rPr>
+    </w:lvl>
+  </w:abstractNum>
+  <w:abstractNum w:abstractNumId="3" w15:restartNumberingAfterBreak="0">
     <w:nsid w:val="48540F75"/>
     <w:multiLevelType w:val="hybridMultilevel"/>
-    <w:tmpl w:val="FE4076A0"/>
+    <w:tmpl w:val="1D9415D6"/>
     <w:lvl w:ilvl="0" w:tplc="40090001">
       <w:start w:val="1"/>
       <w:numFmt w:val="bullet"/>
@@ -3204,7 +3928,7 @@
       </w:rPr>
     </w:lvl>
   </w:abstractNum>
-  <w:abstractNum w:abstractNumId="2" w15:restartNumberingAfterBreak="0">
+  <w:abstractNum w:abstractNumId="4" w15:restartNumberingAfterBreak="0">
     <w:nsid w:val="5AB04CC1"/>
     <w:multiLevelType w:val="hybridMultilevel"/>
     <w:tmpl w:val="87EE4904"/>
@@ -3317,14 +4041,136 @@
       </w:rPr>
     </w:lvl>
   </w:abstractNum>
+  <w:abstractNum w:abstractNumId="5" w15:restartNumberingAfterBreak="0">
+    <w:nsid w:val="5ADD0BD2"/>
+    <w:multiLevelType w:val="hybridMultilevel"/>
+    <w:tmpl w:val="6086789C"/>
+    <w:lvl w:ilvl="0" w:tplc="40090001">
+      <w:start w:val="1"/>
+      <w:numFmt w:val="bullet"/>
+      <w:lvlText w:val=""/>
+      <w:lvlJc w:val="left"/>
+      <w:pPr>
+        <w:ind w:left="720" w:hanging="360"/>
+      </w:pPr>
+      <w:rPr>
+        <w:rFonts w:ascii="Symbol" w:hAnsi="Symbol" w:hint="default"/>
+      </w:rPr>
+    </w:lvl>
+    <w:lvl w:ilvl="1" w:tplc="40090003" w:tentative="1">
+      <w:start w:val="1"/>
+      <w:numFmt w:val="bullet"/>
+      <w:lvlText w:val="o"/>
+      <w:lvlJc w:val="left"/>
+      <w:pPr>
+        <w:ind w:left="1440" w:hanging="360"/>
+      </w:pPr>
+      <w:rPr>
+        <w:rFonts w:ascii="Courier New" w:hAnsi="Courier New" w:cs="Courier New" w:hint="default"/>
+      </w:rPr>
+    </w:lvl>
+    <w:lvl w:ilvl="2" w:tplc="40090005" w:tentative="1">
+      <w:start w:val="1"/>
+      <w:numFmt w:val="bullet"/>
+      <w:lvlText w:val=""/>
+      <w:lvlJc w:val="left"/>
+      <w:pPr>
+        <w:ind w:left="2160" w:hanging="360"/>
+      </w:pPr>
+      <w:rPr>
+        <w:rFonts w:ascii="Wingdings" w:hAnsi="Wingdings" w:hint="default"/>
+      </w:rPr>
+    </w:lvl>
+    <w:lvl w:ilvl="3" w:tplc="40090001" w:tentative="1">
+      <w:start w:val="1"/>
+      <w:numFmt w:val="bullet"/>
+      <w:lvlText w:val=""/>
+      <w:lvlJc w:val="left"/>
+      <w:pPr>
+        <w:ind w:left="2880" w:hanging="360"/>
+      </w:pPr>
+      <w:rPr>
+        <w:rFonts w:ascii="Symbol" w:hAnsi="Symbol" w:hint="default"/>
+      </w:rPr>
+    </w:lvl>
+    <w:lvl w:ilvl="4" w:tplc="40090003" w:tentative="1">
+      <w:start w:val="1"/>
+      <w:numFmt w:val="bullet"/>
+      <w:lvlText w:val="o"/>
+      <w:lvlJc w:val="left"/>
+      <w:pPr>
+        <w:ind w:left="3600" w:hanging="360"/>
+      </w:pPr>
+      <w:rPr>
+        <w:rFonts w:ascii="Courier New" w:hAnsi="Courier New" w:cs="Courier New" w:hint="default"/>
+      </w:rPr>
+    </w:lvl>
+    <w:lvl w:ilvl="5" w:tplc="40090005" w:tentative="1">
+      <w:start w:val="1"/>
+      <w:numFmt w:val="bullet"/>
+      <w:lvlText w:val=""/>
+      <w:lvlJc w:val="left"/>
+      <w:pPr>
+        <w:ind w:left="4320" w:hanging="360"/>
+      </w:pPr>
+      <w:rPr>
+        <w:rFonts w:ascii="Wingdings" w:hAnsi="Wingdings" w:hint="default"/>
+      </w:rPr>
+    </w:lvl>
+    <w:lvl w:ilvl="6" w:tplc="40090001" w:tentative="1">
+      <w:start w:val="1"/>
+      <w:numFmt w:val="bullet"/>
+      <w:lvlText w:val=""/>
+      <w:lvlJc w:val="left"/>
+      <w:pPr>
+        <w:ind w:left="5040" w:hanging="360"/>
+      </w:pPr>
+      <w:rPr>
+        <w:rFonts w:ascii="Symbol" w:hAnsi="Symbol" w:hint="default"/>
+      </w:rPr>
+    </w:lvl>
+    <w:lvl w:ilvl="7" w:tplc="40090003" w:tentative="1">
+      <w:start w:val="1"/>
+      <w:numFmt w:val="bullet"/>
+      <w:lvlText w:val="o"/>
+      <w:lvlJc w:val="left"/>
+      <w:pPr>
+        <w:ind w:left="5760" w:hanging="360"/>
+      </w:pPr>
+      <w:rPr>
+        <w:rFonts w:ascii="Courier New" w:hAnsi="Courier New" w:cs="Courier New" w:hint="default"/>
+      </w:rPr>
+    </w:lvl>
+    <w:lvl w:ilvl="8" w:tplc="40090005" w:tentative="1">
+      <w:start w:val="1"/>
+      <w:numFmt w:val="bullet"/>
+      <w:lvlText w:val=""/>
+      <w:lvlJc w:val="left"/>
+      <w:pPr>
+        <w:ind w:left="6480" w:hanging="360"/>
+      </w:pPr>
+      <w:rPr>
+        <w:rFonts w:ascii="Wingdings" w:hAnsi="Wingdings" w:hint="default"/>
+      </w:rPr>
+    </w:lvl>
+  </w:abstractNum>
   <w:num w:numId="1" w16cid:durableId="1743404016">
-    <w:abstractNumId w:val="0"/>
+    <w:abstractNumId w:val="1"/>
   </w:num>
   <w:num w:numId="2" w16cid:durableId="67845476">
+    <w:abstractNumId w:val="4"/>
+  </w:num>
+  <w:num w:numId="3" w16cid:durableId="423192737">
+    <w:abstractNumId w:val="3"/>
+  </w:num>
+  <w:num w:numId="4" w16cid:durableId="990527516">
     <w:abstractNumId w:val="2"/>
   </w:num>
-  <w:num w:numId="3" w16cid:durableId="423192737">
-    <w:abstractNumId w:val="1"/>
+  <w:num w:numId="5" w16cid:durableId="1996764041">
+    <w:abstractNumId w:val="5"/>
+  </w:num>
+  <w:num w:numId="6" w16cid:durableId="1557164213">
+    <w:abstractNumId w:val="0"/>
   </w:num>
 </w:numbering>
 </file>

</xml_diff>